<commit_message>
Actualización de  link github
</commit_message>
<xml_diff>
--- a/Test_DEV's Bugsy (New).docx
+++ b/Test_DEV's Bugsy (New).docx
@@ -147,7 +147,7 @@
                 <w:rFonts w:ascii="Calibri" w:eastAsia="Calibri" w:hAnsi="Calibri" w:cs="Calibri"/>
                 <w:lang w:val="es-ES"/>
               </w:rPr>
-              <w:t>git@github.com:cmercadoloayza/DigitalHarbor-Clinica.git</w:t>
+              <w:t>https://github.com/cmercadoloayza/Proyecto-Clinica</w:t>
             </w:r>
             <w:bookmarkStart w:id="0" w:name="_GoBack"/>
             <w:bookmarkEnd w:id="0"/>
@@ -5662,6 +5662,29 @@
 </file>
 
 <file path=customXml/item1.xml><?xml version="1.0" encoding="utf-8"?>
+<?mso-contentType ?>
+<FormTemplates xmlns="http://schemas.microsoft.com/sharepoint/v3/contenttype/forms">
+  <Display>DocumentLibraryForm</Display>
+  <Edit>DocumentLibraryForm</Edit>
+  <New>DocumentLibraryForm</New>
+</FormTemplates>
+</file>
+
+<file path=customXml/item2.xml><?xml version="1.0" encoding="utf-8"?>
+<p:properties xmlns:p="http://schemas.microsoft.com/office/2006/metadata/properties" xmlns:xsi="http://www.w3.org/2001/XMLSchema-instance" xmlns:pc="http://schemas.microsoft.com/office/infopath/2007/PartnerControls">
+  <documentManagement>
+    <SharedWithUsers xmlns="64ffd8a0-8eff-4ce3-acc9-e1656ea7865a">
+      <UserInfo>
+        <DisplayName>Fernando Ontiveros</DisplayName>
+        <AccountId>21</AccountId>
+        <AccountType/>
+      </UserInfo>
+    </SharedWithUsers>
+  </documentManagement>
+</p:properties>
+</file>
+
+<file path=customXml/item3.xml><?xml version="1.0" encoding="utf-8"?>
 <ct:contentTypeSchema xmlns:ct="http://schemas.microsoft.com/office/2006/metadata/contentType" xmlns:ma="http://schemas.microsoft.com/office/2006/metadata/properties/metaAttributes" ct:_="" ma:_="" ma:contentTypeName="Document" ma:contentTypeID="0x010100594B0D6FDE0BDF40988F9D20E7AA0B29" ma:contentTypeVersion="8" ma:contentTypeDescription="Create a new document." ma:contentTypeScope="" ma:versionID="28ab56745ab2d39de17e40921eae69f4">
   <xsd:schema xmlns:xsd="http://www.w3.org/2001/XMLSchema" xmlns:xs="http://www.w3.org/2001/XMLSchema" xmlns:p="http://schemas.microsoft.com/office/2006/metadata/properties" xmlns:ns2="2a40bd5b-c1dc-4716-a9ec-14e626a8a28c" xmlns:ns3="64ffd8a0-8eff-4ce3-acc9-e1656ea7865a" targetNamespace="http://schemas.microsoft.com/office/2006/metadata/properties" ma:root="true" ma:fieldsID="93336a2d0ace78fd7d5f224fae883cf8" ns2:_="" ns3:_="">
     <xsd:import namespace="2a40bd5b-c1dc-4716-a9ec-14e626a8a28c"/>
@@ -5852,30 +5875,25 @@
 </ct:contentTypeSchema>
 </file>
 
-<file path=customXml/item2.xml><?xml version="1.0" encoding="utf-8"?>
-<p:properties xmlns:p="http://schemas.microsoft.com/office/2006/metadata/properties" xmlns:xsi="http://www.w3.org/2001/XMLSchema-instance" xmlns:pc="http://schemas.microsoft.com/office/infopath/2007/PartnerControls">
-  <documentManagement>
-    <SharedWithUsers xmlns="64ffd8a0-8eff-4ce3-acc9-e1656ea7865a">
-      <UserInfo>
-        <DisplayName>Fernando Ontiveros</DisplayName>
-        <AccountId>21</AccountId>
-        <AccountType/>
-      </UserInfo>
-    </SharedWithUsers>
-  </documentManagement>
-</p:properties>
+<file path=customXml/itemProps1.xml><?xml version="1.0" encoding="utf-8"?>
+<ds:datastoreItem xmlns:ds="http://schemas.openxmlformats.org/officeDocument/2006/customXml" ds:itemID="{264BEF91-AD1A-49E2-A62B-151C2996FE38}">
+  <ds:schemaRefs>
+    <ds:schemaRef ds:uri="http://schemas.microsoft.com/sharepoint/v3/contenttype/forms"/>
+  </ds:schemaRefs>
+</ds:datastoreItem>
 </file>
 
-<file path=customXml/item3.xml><?xml version="1.0" encoding="utf-8"?>
-<?mso-contentType ?>
-<FormTemplates xmlns="http://schemas.microsoft.com/sharepoint/v3/contenttype/forms">
-  <Display>DocumentLibraryForm</Display>
-  <Edit>DocumentLibraryForm</Edit>
-  <New>DocumentLibraryForm</New>
-</FormTemplates>
+<file path=customXml/itemProps2.xml><?xml version="1.0" encoding="utf-8"?>
+<ds:datastoreItem xmlns:ds="http://schemas.openxmlformats.org/officeDocument/2006/customXml" ds:itemID="{F5062E68-6B51-481F-A45C-40957444E5CC}">
+  <ds:schemaRefs>
+    <ds:schemaRef ds:uri="http://schemas.microsoft.com/office/2006/metadata/properties"/>
+    <ds:schemaRef ds:uri="http://schemas.microsoft.com/office/infopath/2007/PartnerControls"/>
+    <ds:schemaRef ds:uri="64ffd8a0-8eff-4ce3-acc9-e1656ea7865a"/>
+  </ds:schemaRefs>
+</ds:datastoreItem>
 </file>
 
-<file path=customXml/itemProps1.xml><?xml version="1.0" encoding="utf-8"?>
+<file path=customXml/itemProps3.xml><?xml version="1.0" encoding="utf-8"?>
 <ds:datastoreItem xmlns:ds="http://schemas.openxmlformats.org/officeDocument/2006/customXml" ds:itemID="{5DBD1FD3-8100-42FC-AC13-C80C9DED7903}">
   <ds:schemaRefs>
     <ds:schemaRef ds:uri="http://schemas.microsoft.com/office/2006/metadata/contentType"/>
@@ -5892,22 +5910,4 @@
     <ds:schemaRef ds:uri="http://schemas.microsoft.com/internal/obd"/>
   </ds:schemaRefs>
 </ds:datastoreItem>
-</file>
-
-<file path=customXml/itemProps2.xml><?xml version="1.0" encoding="utf-8"?>
-<ds:datastoreItem xmlns:ds="http://schemas.openxmlformats.org/officeDocument/2006/customXml" ds:itemID="{F5062E68-6B51-481F-A45C-40957444E5CC}">
-  <ds:schemaRefs>
-    <ds:schemaRef ds:uri="http://schemas.microsoft.com/office/2006/metadata/properties"/>
-    <ds:schemaRef ds:uri="http://schemas.microsoft.com/office/infopath/2007/PartnerControls"/>
-    <ds:schemaRef ds:uri="64ffd8a0-8eff-4ce3-acc9-e1656ea7865a"/>
-  </ds:schemaRefs>
-</ds:datastoreItem>
-</file>
-
-<file path=customXml/itemProps3.xml><?xml version="1.0" encoding="utf-8"?>
-<ds:datastoreItem xmlns:ds="http://schemas.openxmlformats.org/officeDocument/2006/customXml" ds:itemID="{264BEF91-AD1A-49E2-A62B-151C2996FE38}">
-  <ds:schemaRefs>
-    <ds:schemaRef ds:uri="http://schemas.microsoft.com/sharepoint/v3/contenttype/forms"/>
-  </ds:schemaRefs>
-</ds:datastoreItem>
 </file>
</xml_diff>